<commit_message>
truc de proj + obj du systéme
</commit_message>
<xml_diff>
--- a/Documentation Hermès/etudeDeProjet-GroupeA-V1.docx
+++ b/Documentation Hermès/etudeDeProjet-GroupeA-V1.docx
@@ -23,9 +23,11 @@
       <w:bookmarkStart w:id="0" w:name="_Toc530490840"/>
       <w:bookmarkStart w:id="1" w:name="_Toc530490772"/>
       <w:bookmarkStart w:id="2" w:name="_Toc527983431"/>
+      <w:proofErr w:type="spellStart"/>
       <w:r>
         <w:t>MovieToGo</w:t>
       </w:r>
+      <w:proofErr w:type="spellEnd"/>
       <w:r>
         <w:t xml:space="preserve"> Online</w:t>
       </w:r>
@@ -210,11 +212,19 @@
                 <w:lang w:val="fr-CH"/>
               </w:rPr>
             </w:pPr>
-            <w:r>
-              <w:rPr>
-                <w:lang w:val="fr-CH"/>
-              </w:rPr>
-              <w:t>MovieToGo Online</w:t>
+            <w:proofErr w:type="spellStart"/>
+            <w:r>
+              <w:rPr>
+                <w:lang w:val="fr-CH"/>
+              </w:rPr>
+              <w:t>MovieToGo</w:t>
+            </w:r>
+            <w:proofErr w:type="spellEnd"/>
+            <w:r>
+              <w:rPr>
+                <w:lang w:val="fr-CH"/>
+              </w:rPr>
+              <w:t xml:space="preserve"> Online</w:t>
             </w:r>
           </w:p>
         </w:tc>
@@ -483,13 +493,35 @@
               <w:rPr>
                 <w:lang w:val="fr-CH"/>
               </w:rPr>
-              <w:t>Maxime Pichonnat</w:t>
-            </w:r>
-            <w:r>
-              <w:rPr>
-                <w:lang w:val="fr-CH"/>
-              </w:rPr>
-              <w:t>, Léandre Campiche, Pancini Marco</w:t>
+              <w:t xml:space="preserve">Maxime </w:t>
+            </w:r>
+            <w:proofErr w:type="spellStart"/>
+            <w:r>
+              <w:rPr>
+                <w:lang w:val="fr-CH"/>
+              </w:rPr>
+              <w:t>Pichonnat</w:t>
+            </w:r>
+            <w:proofErr w:type="spellEnd"/>
+            <w:r>
+              <w:rPr>
+                <w:lang w:val="fr-CH"/>
+              </w:rPr>
+              <w:t xml:space="preserve">, Léandre Campiche, </w:t>
+            </w:r>
+            <w:proofErr w:type="spellStart"/>
+            <w:r>
+              <w:rPr>
+                <w:lang w:val="fr-CH"/>
+              </w:rPr>
+              <w:t>Pancini</w:t>
+            </w:r>
+            <w:proofErr w:type="spellEnd"/>
+            <w:r>
+              <w:rPr>
+                <w:lang w:val="fr-CH"/>
+              </w:rPr>
+              <w:t xml:space="preserve"> Marco</w:t>
             </w:r>
           </w:p>
         </w:tc>
@@ -789,8 +821,16 @@
               <w:rPr>
                 <w:lang w:val="fr-CH"/>
               </w:rPr>
-              <w:t>Maxime Pichonnat</w:t>
-            </w:r>
+              <w:t xml:space="preserve">Maxime </w:t>
+            </w:r>
+            <w:proofErr w:type="spellStart"/>
+            <w:r>
+              <w:rPr>
+                <w:lang w:val="fr-CH"/>
+              </w:rPr>
+              <w:t>Pichonnat</w:t>
+            </w:r>
+            <w:proofErr w:type="spellEnd"/>
           </w:p>
         </w:tc>
       </w:tr>
@@ -3178,12 +3218,14 @@
                 <w:lang w:val="fr-CH"/>
               </w:rPr>
             </w:pPr>
+            <w:proofErr w:type="gramStart"/>
             <w:r>
               <w:rPr>
                 <w:lang w:val="fr-CH"/>
               </w:rPr>
               <w:t>b</w:t>
             </w:r>
+            <w:proofErr w:type="gramEnd"/>
           </w:p>
         </w:tc>
       </w:tr>
@@ -3283,12 +3325,14 @@
                 <w:lang w:val="fr-CH"/>
               </w:rPr>
             </w:pPr>
+            <w:proofErr w:type="gramStart"/>
             <w:r>
               <w:rPr>
                 <w:lang w:val="fr-CH"/>
               </w:rPr>
               <w:t>b</w:t>
             </w:r>
+            <w:proofErr w:type="gramEnd"/>
           </w:p>
         </w:tc>
       </w:tr>
@@ -3388,12 +3432,14 @@
                 <w:lang w:val="fr-CH"/>
               </w:rPr>
             </w:pPr>
+            <w:proofErr w:type="gramStart"/>
             <w:r>
               <w:rPr>
                 <w:lang w:val="fr-CH"/>
               </w:rPr>
               <w:t>m</w:t>
             </w:r>
+            <w:proofErr w:type="gramEnd"/>
           </w:p>
         </w:tc>
       </w:tr>
@@ -3493,12 +3539,14 @@
                 <w:lang w:val="fr-CH"/>
               </w:rPr>
             </w:pPr>
+            <w:proofErr w:type="gramStart"/>
             <w:r>
               <w:rPr>
                 <w:lang w:val="fr-CH"/>
               </w:rPr>
               <w:t>b</w:t>
             </w:r>
+            <w:proofErr w:type="gramEnd"/>
           </w:p>
         </w:tc>
       </w:tr>
@@ -3598,12 +3646,14 @@
                 <w:lang w:val="fr-CH"/>
               </w:rPr>
             </w:pPr>
+            <w:proofErr w:type="gramStart"/>
             <w:r>
               <w:rPr>
                 <w:lang w:val="fr-CH"/>
               </w:rPr>
               <w:t>b</w:t>
             </w:r>
+            <w:proofErr w:type="gramEnd"/>
           </w:p>
         </w:tc>
       </w:tr>
@@ -4126,12 +4176,14 @@
                 <w:lang w:val="fr-CH"/>
               </w:rPr>
             </w:pPr>
+            <w:proofErr w:type="gramStart"/>
             <w:r>
               <w:rPr>
                 <w:lang w:val="fr-CH"/>
               </w:rPr>
               <w:t>é</w:t>
             </w:r>
+            <w:proofErr w:type="gramEnd"/>
           </w:p>
         </w:tc>
       </w:tr>
@@ -4199,7 +4251,14 @@
               <w:rPr>
                 <w:lang w:val="fr-CH"/>
               </w:rPr>
-              <w:t xml:space="preserve"> rassur</w:t>
+              <w:t xml:space="preserve"> </w:t>
+            </w:r>
+            <w:proofErr w:type="gramStart"/>
+            <w:r>
+              <w:rPr>
+                <w:lang w:val="fr-CH"/>
+              </w:rPr>
+              <w:t>rassur</w:t>
             </w:r>
             <w:r>
               <w:rPr>
@@ -4207,6 +4266,7 @@
               </w:rPr>
               <w:t>é</w:t>
             </w:r>
+            <w:proofErr w:type="gramEnd"/>
             <w:r>
               <w:rPr>
                 <w:lang w:val="fr-CH"/>
@@ -4255,12 +4315,14 @@
                 <w:lang w:val="fr-CH"/>
               </w:rPr>
             </w:pPr>
+            <w:proofErr w:type="gramStart"/>
             <w:r>
               <w:rPr>
                 <w:lang w:val="fr-CH"/>
               </w:rPr>
               <w:t>m</w:t>
             </w:r>
+            <w:proofErr w:type="gramEnd"/>
           </w:p>
         </w:tc>
       </w:tr>
@@ -4360,12 +4422,14 @@
                 <w:lang w:val="fr-CH"/>
               </w:rPr>
             </w:pPr>
+            <w:proofErr w:type="gramStart"/>
             <w:r>
               <w:rPr>
                 <w:lang w:val="fr-CH"/>
               </w:rPr>
               <w:t>b</w:t>
             </w:r>
+            <w:proofErr w:type="gramEnd"/>
           </w:p>
         </w:tc>
       </w:tr>
@@ -4396,7 +4460,21 @@
               <w:rPr>
                 <w:lang w:val="fr-CH"/>
               </w:rPr>
-              <w:t>* Potentiel d’élimination: É = élevé / M = moyen / B = bas</w:t>
+              <w:t xml:space="preserve">* Potentiel </w:t>
+            </w:r>
+            <w:proofErr w:type="gramStart"/>
+            <w:r>
+              <w:rPr>
+                <w:lang w:val="fr-CH"/>
+              </w:rPr>
+              <w:t>d’élimination:</w:t>
+            </w:r>
+            <w:proofErr w:type="gramEnd"/>
+            <w:r>
+              <w:rPr>
+                <w:lang w:val="fr-CH"/>
+              </w:rPr>
+              <w:t xml:space="preserve"> É = élevé / M = moyen / B = bas</w:t>
             </w:r>
           </w:p>
         </w:tc>
@@ -4594,10 +4672,10 @@
             <v:path o:extrusionok="f" gradientshapeok="t" o:connecttype="rect"/>
             <o:lock v:ext="edit" aspectratio="t"/>
           </v:shapetype>
-          <v:shape id="_x0000_i1025" type="#_x0000_t75" style="width:197.2pt;height:204.75pt" o:ole="">
+          <v:shape id="_x0000_i1025" type="#_x0000_t75" style="width:197.1pt;height:204.6pt" o:ole="">
             <v:imagedata r:id="rId8" o:title="" croptop=".125" cropbottom="8556f" cropleft="14199f" cropright="14609f"/>
           </v:shape>
-          <o:OLEObject Type="Embed" ProgID="PowerPoint.Show.12" ShapeID="_x0000_i1025" DrawAspect="Content" ObjectID="_1646502860" r:id="rId9"/>
+          <o:OLEObject Type="Embed" ProgID="PowerPoint.Show.12" ShapeID="_x0000_i1025" DrawAspect="Content" ObjectID="_1646660531" r:id="rId9"/>
         </w:object>
       </w:r>
     </w:p>
@@ -4932,8 +5010,16 @@
         <w:rPr>
           <w:lang w:val="fr-CH"/>
         </w:rPr>
-        <w:t>Exemples de catégories:</w:t>
-      </w:r>
+        <w:t xml:space="preserve">Exemples de </w:t>
+      </w:r>
+      <w:proofErr w:type="gramStart"/>
+      <w:r>
+        <w:rPr>
+          <w:lang w:val="fr-CH"/>
+        </w:rPr>
+        <w:t>catégories:</w:t>
+      </w:r>
+      <w:proofErr w:type="gramEnd"/>
     </w:p>
     <w:p>
       <w:pPr>
@@ -4942,11 +5028,19 @@
           <w:lang w:val="fr-CH"/>
         </w:rPr>
       </w:pPr>
-      <w:r>
-        <w:rPr>
-          <w:lang w:val="fr-CH"/>
-        </w:rPr>
-        <w:t>objectifs financiers, coûts / utilité / rentabilité</w:t>
+      <w:proofErr w:type="gramStart"/>
+      <w:r>
+        <w:rPr>
+          <w:lang w:val="fr-CH"/>
+        </w:rPr>
+        <w:t>objectifs</w:t>
+      </w:r>
+      <w:proofErr w:type="gramEnd"/>
+      <w:r>
+        <w:rPr>
+          <w:lang w:val="fr-CH"/>
+        </w:rPr>
+        <w:t xml:space="preserve"> financiers, coûts / utilité / rentabilité</w:t>
       </w:r>
     </w:p>
     <w:p>
@@ -4956,11 +5050,19 @@
           <w:lang w:val="fr-CH"/>
         </w:rPr>
       </w:pPr>
-      <w:r>
-        <w:rPr>
-          <w:lang w:val="fr-CH"/>
-        </w:rPr>
-        <w:t>prestation, efficience, durée</w:t>
+      <w:proofErr w:type="gramStart"/>
+      <w:r>
+        <w:rPr>
+          <w:lang w:val="fr-CH"/>
+        </w:rPr>
+        <w:t>prestation</w:t>
+      </w:r>
+      <w:proofErr w:type="gramEnd"/>
+      <w:r>
+        <w:rPr>
+          <w:lang w:val="fr-CH"/>
+        </w:rPr>
+        <w:t>, efficience, durée</w:t>
       </w:r>
     </w:p>
     <w:p>
@@ -4970,11 +5072,19 @@
           <w:lang w:val="fr-CH"/>
         </w:rPr>
       </w:pPr>
-      <w:r>
-        <w:rPr>
-          <w:lang w:val="fr-CH"/>
-        </w:rPr>
-        <w:t>qualité, réduction des erreurs</w:t>
+      <w:proofErr w:type="gramStart"/>
+      <w:r>
+        <w:rPr>
+          <w:lang w:val="fr-CH"/>
+        </w:rPr>
+        <w:t>qualité</w:t>
+      </w:r>
+      <w:proofErr w:type="gramEnd"/>
+      <w:r>
+        <w:rPr>
+          <w:lang w:val="fr-CH"/>
+        </w:rPr>
+        <w:t>, réduction des erreurs</w:t>
       </w:r>
     </w:p>
     <w:p>
@@ -4984,11 +5094,19 @@
           <w:lang w:val="fr-CH"/>
         </w:rPr>
       </w:pPr>
-      <w:r>
-        <w:rPr>
-          <w:lang w:val="fr-CH"/>
-        </w:rPr>
-        <w:t>satisfaction de la clientèle / de l’utilisateur, service public</w:t>
+      <w:proofErr w:type="gramStart"/>
+      <w:r>
+        <w:rPr>
+          <w:lang w:val="fr-CH"/>
+        </w:rPr>
+        <w:t>satisfaction</w:t>
+      </w:r>
+      <w:proofErr w:type="gramEnd"/>
+      <w:r>
+        <w:rPr>
+          <w:lang w:val="fr-CH"/>
+        </w:rPr>
+        <w:t xml:space="preserve"> de la clientèle / de l’utilisateur, service public</w:t>
       </w:r>
     </w:p>
     <w:p>
@@ -4998,11 +5116,19 @@
           <w:lang w:val="fr-CH"/>
         </w:rPr>
       </w:pPr>
-      <w:r>
-        <w:rPr>
-          <w:lang w:val="fr-CH"/>
-        </w:rPr>
-        <w:t>sécurité, fiabilité</w:t>
+      <w:proofErr w:type="gramStart"/>
+      <w:r>
+        <w:rPr>
+          <w:lang w:val="fr-CH"/>
+        </w:rPr>
+        <w:t>sécurité</w:t>
+      </w:r>
+      <w:proofErr w:type="gramEnd"/>
+      <w:r>
+        <w:rPr>
+          <w:lang w:val="fr-CH"/>
+        </w:rPr>
+        <w:t>, fiabilité</w:t>
       </w:r>
     </w:p>
     <w:p>
@@ -5012,11 +5138,19 @@
           <w:lang w:val="fr-CH"/>
         </w:rPr>
       </w:pPr>
-      <w:r>
-        <w:rPr>
-          <w:lang w:val="fr-CH"/>
-        </w:rPr>
-        <w:t>conformité au droit</w:t>
+      <w:proofErr w:type="gramStart"/>
+      <w:r>
+        <w:rPr>
+          <w:lang w:val="fr-CH"/>
+        </w:rPr>
+        <w:t>conformité</w:t>
+      </w:r>
+      <w:proofErr w:type="gramEnd"/>
+      <w:r>
+        <w:rPr>
+          <w:lang w:val="fr-CH"/>
+        </w:rPr>
+        <w:t xml:space="preserve"> au droit</w:t>
       </w:r>
     </w:p>
     <w:p>
@@ -5026,12 +5160,14 @@
           <w:lang w:val="fr-CH"/>
         </w:rPr>
       </w:pPr>
+      <w:proofErr w:type="gramStart"/>
       <w:r>
         <w:rPr>
           <w:lang w:val="fr-CH"/>
         </w:rPr>
         <w:t>flexibilité</w:t>
       </w:r>
+      <w:proofErr w:type="gramEnd"/>
     </w:p>
     <w:p>
       <w:pPr>
@@ -5040,12 +5176,14 @@
           <w:lang w:val="fr-CH"/>
         </w:rPr>
       </w:pPr>
+      <w:proofErr w:type="gramStart"/>
       <w:r>
         <w:rPr>
           <w:lang w:val="fr-CH"/>
         </w:rPr>
         <w:t>évolutivité</w:t>
       </w:r>
+      <w:proofErr w:type="gramEnd"/>
     </w:p>
     <w:p>
       <w:pPr>
@@ -5054,12 +5192,14 @@
           <w:lang w:val="fr-CH"/>
         </w:rPr>
       </w:pPr>
+      <w:proofErr w:type="gramStart"/>
       <w:r>
         <w:rPr>
           <w:lang w:val="fr-CH"/>
         </w:rPr>
         <w:t>maintenance</w:t>
       </w:r>
+      <w:proofErr w:type="gramEnd"/>
     </w:p>
     <w:p>
       <w:pPr>
@@ -5068,12 +5208,14 @@
           <w:lang w:val="fr-CH"/>
         </w:rPr>
       </w:pPr>
+      <w:proofErr w:type="gramStart"/>
       <w:r>
         <w:rPr>
           <w:lang w:val="fr-CH"/>
         </w:rPr>
         <w:t>durabilité</w:t>
       </w:r>
+      <w:proofErr w:type="gramEnd"/>
     </w:p>
     <w:p>
       <w:pPr>
@@ -5293,16 +5435,21 @@
           </w:tcPr>
           <w:p>
             <w:pPr>
-              <w:pStyle w:val="AbsatzTab12Pt1-1Kur"/>
-              <w:rPr>
-                <w:lang w:val="fr-CH"/>
-              </w:rPr>
-            </w:pPr>
-            <w:r>
-              <w:rPr>
-                <w:lang w:val="fr-CH"/>
-              </w:rPr>
-              <w:t>Fonctionnalité</w:t>
+              <w:pStyle w:val="Aufzhlungspunkt1n0Ptkur"/>
+              <w:numPr>
+                <w:ilvl w:val="0"/>
+                <w:numId w:val="0"/>
+              </w:numPr>
+              <w:ind w:left="284" w:hanging="284"/>
+              <w:rPr>
+                <w:lang w:val="fr-CH"/>
+              </w:rPr>
+            </w:pPr>
+            <w:r>
+              <w:rPr>
+                <w:lang w:val="fr-CH"/>
+              </w:rPr>
+              <w:t>Flexibilité</w:t>
             </w:r>
           </w:p>
         </w:tc>
@@ -5432,7 +5579,7 @@
               <w:rPr>
                 <w:lang w:val="fr-CH"/>
               </w:rPr>
-              <w:t>Fonctionnalité</w:t>
+              <w:t>Prestation</w:t>
             </w:r>
           </w:p>
         </w:tc>
@@ -5482,7 +5629,23 @@
               <w:rPr>
                 <w:lang w:val="fr-CH"/>
               </w:rPr>
-              <w:t>Les films achetés sont a disposition via le profil utilisateur</w:t>
+              <w:t xml:space="preserve">Les films achetés sont </w:t>
+            </w:r>
+            <w:proofErr w:type="spellStart"/>
+            <w:proofErr w:type="gramStart"/>
+            <w:r>
+              <w:rPr>
+                <w:lang w:val="fr-CH"/>
+              </w:rPr>
+              <w:t>a</w:t>
+            </w:r>
+            <w:proofErr w:type="spellEnd"/>
+            <w:proofErr w:type="gramEnd"/>
+            <w:r>
+              <w:rPr>
+                <w:lang w:val="fr-CH"/>
+              </w:rPr>
+              <w:t xml:space="preserve"> disposition via le profil utilisateur</w:t>
             </w:r>
           </w:p>
         </w:tc>
@@ -5563,7 +5726,7 @@
               <w:rPr>
                 <w:lang w:val="fr-CH"/>
               </w:rPr>
-              <w:t>Sécurité</w:t>
+              <w:t>Fiabilité</w:t>
             </w:r>
           </w:p>
         </w:tc>
@@ -5699,7 +5862,7 @@
               <w:rPr>
                 <w:lang w:val="fr-CH"/>
               </w:rPr>
-              <w:t>Fonctionnalité</w:t>
+              <w:t>Sécurité</w:t>
             </w:r>
           </w:p>
         </w:tc>
@@ -5804,7 +5967,13 @@
               <w:rPr>
                 <w:lang w:val="fr-CH"/>
               </w:rPr>
-              <w:t>S5</w:t>
+              <w:t>S</w:t>
+            </w:r>
+            <w:r>
+              <w:rPr>
+                <w:lang w:val="fr-CH"/>
+              </w:rPr>
+              <w:t>5</w:t>
             </w:r>
           </w:p>
         </w:tc>
@@ -5829,7 +5998,7 @@
               <w:rPr>
                 <w:lang w:val="fr-CH"/>
               </w:rPr>
-              <w:t>Fonctionnalité</w:t>
+              <w:t>Durabilité</w:t>
             </w:r>
           </w:p>
         </w:tc>
@@ -5854,7 +6023,7 @@
               <w:rPr>
                 <w:lang w:val="fr-CH"/>
               </w:rPr>
-              <w:t>Permettre aux utilisateurs de se créer un compte</w:t>
+              <w:t>Permettre aux utilisateurs de garder leurs achats en local</w:t>
             </w:r>
           </w:p>
         </w:tc>
@@ -5879,7 +6048,13 @@
               <w:rPr>
                 <w:lang w:val="fr-CH"/>
               </w:rPr>
-              <w:t>Mise en place d’un login</w:t>
+              <w:t>Mise en place système de téléchargement</w:t>
+            </w:r>
+            <w:r>
+              <w:rPr>
+                <w:lang w:val="fr-CH"/>
+              </w:rPr>
+              <w:t xml:space="preserve"> afin de réduire le trafic réseau</w:t>
             </w:r>
           </w:p>
         </w:tc>
@@ -5934,7 +6109,13 @@
               <w:rPr>
                 <w:lang w:val="fr-CH"/>
               </w:rPr>
-              <w:t>S6</w:t>
+              <w:t>S</w:t>
+            </w:r>
+            <w:r>
+              <w:rPr>
+                <w:lang w:val="fr-CH"/>
+              </w:rPr>
+              <w:t>6</w:t>
             </w:r>
           </w:p>
         </w:tc>
@@ -5959,7 +6140,7 @@
               <w:rPr>
                 <w:lang w:val="fr-CH"/>
               </w:rPr>
-              <w:t>Durabilité</w:t>
+              <w:t>Fiabilité, qualité</w:t>
             </w:r>
           </w:p>
         </w:tc>
@@ -5984,7 +6165,7 @@
               <w:rPr>
                 <w:lang w:val="fr-CH"/>
               </w:rPr>
-              <w:t>Permettre aux utilisateurs de garder leurs achats en local</w:t>
+              <w:t>Fournir un service disponible et sécurisé</w:t>
             </w:r>
           </w:p>
         </w:tc>
@@ -6009,7 +6190,7 @@
               <w:rPr>
                 <w:lang w:val="fr-CH"/>
               </w:rPr>
-              <w:t>Mise en place système de téléchargement</w:t>
+              <w:t>Utilisation d’un hébergement fiable et sécurisé</w:t>
             </w:r>
           </w:p>
         </w:tc>
@@ -6034,142 +6215,12 @@
               <w:rPr>
                 <w:lang w:val="fr-CH"/>
               </w:rPr>
-              <w:t>N</w:t>
+              <w:t>O</w:t>
             </w:r>
           </w:p>
         </w:tc>
       </w:tr>
       <w:tr>
-        <w:trPr>
-          <w:trHeight w:val="425"/>
-        </w:trPr>
-        <w:tc>
-          <w:tcPr>
-            <w:tcW w:w="567" w:type="dxa"/>
-            <w:tcBorders>
-              <w:top w:val="single" w:sz="4" w:space="0" w:color="auto"/>
-              <w:left w:val="single" w:sz="4" w:space="0" w:color="auto"/>
-              <w:bottom w:val="single" w:sz="4" w:space="0" w:color="auto"/>
-              <w:right w:val="single" w:sz="4" w:space="0" w:color="auto"/>
-            </w:tcBorders>
-          </w:tcPr>
-          <w:p>
-            <w:pPr>
-              <w:pStyle w:val="AbsatzTab12Pt1-1Kur"/>
-              <w:rPr>
-                <w:lang w:val="fr-CH"/>
-              </w:rPr>
-            </w:pPr>
-            <w:r>
-              <w:rPr>
-                <w:lang w:val="fr-CH"/>
-              </w:rPr>
-              <w:t>S7</w:t>
-            </w:r>
-          </w:p>
-        </w:tc>
-        <w:tc>
-          <w:tcPr>
-            <w:tcW w:w="1701" w:type="dxa"/>
-            <w:tcBorders>
-              <w:top w:val="single" w:sz="4" w:space="0" w:color="auto"/>
-              <w:left w:val="single" w:sz="4" w:space="0" w:color="auto"/>
-              <w:bottom w:val="single" w:sz="4" w:space="0" w:color="auto"/>
-              <w:right w:val="single" w:sz="4" w:space="0" w:color="auto"/>
-            </w:tcBorders>
-          </w:tcPr>
-          <w:p>
-            <w:pPr>
-              <w:pStyle w:val="AbsatzTab12Pt1-1Kur"/>
-              <w:rPr>
-                <w:lang w:val="fr-CH"/>
-              </w:rPr>
-            </w:pPr>
-            <w:r>
-              <w:rPr>
-                <w:lang w:val="fr-CH"/>
-              </w:rPr>
-              <w:t>Fiabilité, qualité</w:t>
-            </w:r>
-          </w:p>
-        </w:tc>
-        <w:tc>
-          <w:tcPr>
-            <w:tcW w:w="2694" w:type="dxa"/>
-            <w:tcBorders>
-              <w:top w:val="single" w:sz="4" w:space="0" w:color="auto"/>
-              <w:left w:val="single" w:sz="4" w:space="0" w:color="auto"/>
-              <w:bottom w:val="single" w:sz="4" w:space="0" w:color="auto"/>
-              <w:right w:val="single" w:sz="4" w:space="0" w:color="auto"/>
-            </w:tcBorders>
-          </w:tcPr>
-          <w:p>
-            <w:pPr>
-              <w:pStyle w:val="AbsatzTab12Pt1-1Kur"/>
-              <w:rPr>
-                <w:lang w:val="fr-CH"/>
-              </w:rPr>
-            </w:pPr>
-            <w:r>
-              <w:rPr>
-                <w:lang w:val="fr-CH"/>
-              </w:rPr>
-              <w:t>Fournir un service disponible et sécurisé</w:t>
-            </w:r>
-          </w:p>
-        </w:tc>
-        <w:tc>
-          <w:tcPr>
-            <w:tcW w:w="2976" w:type="dxa"/>
-            <w:tcBorders>
-              <w:top w:val="single" w:sz="4" w:space="0" w:color="auto"/>
-              <w:left w:val="single" w:sz="4" w:space="0" w:color="auto"/>
-              <w:bottom w:val="single" w:sz="4" w:space="0" w:color="auto"/>
-              <w:right w:val="single" w:sz="4" w:space="0" w:color="auto"/>
-            </w:tcBorders>
-          </w:tcPr>
-          <w:p>
-            <w:pPr>
-              <w:pStyle w:val="AbsatzTab12Pt1-1Kur"/>
-              <w:rPr>
-                <w:lang w:val="fr-CH"/>
-              </w:rPr>
-            </w:pPr>
-            <w:r>
-              <w:rPr>
-                <w:lang w:val="fr-CH"/>
-              </w:rPr>
-              <w:t>Utilisation d’un hébergement fiable et sécurisé</w:t>
-            </w:r>
-          </w:p>
-        </w:tc>
-        <w:tc>
-          <w:tcPr>
-            <w:tcW w:w="1276" w:type="dxa"/>
-            <w:tcBorders>
-              <w:top w:val="single" w:sz="4" w:space="0" w:color="auto"/>
-              <w:left w:val="single" w:sz="4" w:space="0" w:color="auto"/>
-              <w:bottom w:val="single" w:sz="4" w:space="0" w:color="auto"/>
-              <w:right w:val="single" w:sz="4" w:space="0" w:color="auto"/>
-            </w:tcBorders>
-          </w:tcPr>
-          <w:p>
-            <w:pPr>
-              <w:pStyle w:val="AbsatzTab12Pt1-1Kur"/>
-              <w:rPr>
-                <w:lang w:val="fr-CH"/>
-              </w:rPr>
-            </w:pPr>
-            <w:r>
-              <w:rPr>
-                <w:lang w:val="fr-CH"/>
-              </w:rPr>
-              <w:t>O</w:t>
-            </w:r>
-          </w:p>
-        </w:tc>
-      </w:tr>
-      <w:tr>
         <w:tc>
           <w:tcPr>
             <w:tcW w:w="9214" w:type="dxa"/>
@@ -6193,7 +6244,21 @@
               <w:rPr>
                 <w:lang w:val="fr-CH"/>
               </w:rPr>
-              <w:t>* Pondération: N = nécessaire / R = recommandé / O = optionnel</w:t>
+              <w:t xml:space="preserve">* </w:t>
+            </w:r>
+            <w:proofErr w:type="gramStart"/>
+            <w:r>
+              <w:rPr>
+                <w:lang w:val="fr-CH"/>
+              </w:rPr>
+              <w:t>Pondération:</w:t>
+            </w:r>
+            <w:proofErr w:type="gramEnd"/>
+            <w:r>
+              <w:rPr>
+                <w:lang w:val="fr-CH"/>
+              </w:rPr>
+              <w:t xml:space="preserve"> N = nécessaire / R = recommandé / O = optionnel</w:t>
             </w:r>
           </w:p>
         </w:tc>
@@ -6305,8 +6370,16 @@
         <w:rPr>
           <w:lang w:val="fr-CH"/>
         </w:rPr>
-        <w:t>Exemples de catégories:</w:t>
-      </w:r>
+        <w:t xml:space="preserve">Exemples de </w:t>
+      </w:r>
+      <w:proofErr w:type="gramStart"/>
+      <w:r>
+        <w:rPr>
+          <w:lang w:val="fr-CH"/>
+        </w:rPr>
+        <w:t>catégories:</w:t>
+      </w:r>
+      <w:proofErr w:type="gramEnd"/>
     </w:p>
     <w:p>
       <w:pPr>
@@ -6315,11 +6388,19 @@
           <w:lang w:val="fr-CH"/>
         </w:rPr>
       </w:pPr>
-      <w:r>
-        <w:rPr>
-          <w:lang w:val="fr-CH"/>
-        </w:rPr>
-        <w:t>coûts du projet (budget)</w:t>
+      <w:proofErr w:type="gramStart"/>
+      <w:r>
+        <w:rPr>
+          <w:lang w:val="fr-CH"/>
+        </w:rPr>
+        <w:t>coûts</w:t>
+      </w:r>
+      <w:proofErr w:type="gramEnd"/>
+      <w:r>
+        <w:rPr>
+          <w:lang w:val="fr-CH"/>
+        </w:rPr>
+        <w:t xml:space="preserve"> du projet (budget)</w:t>
       </w:r>
     </w:p>
     <w:p>
@@ -6329,12 +6410,14 @@
           <w:lang w:val="fr-CH"/>
         </w:rPr>
       </w:pPr>
+      <w:proofErr w:type="gramStart"/>
       <w:r>
         <w:rPr>
           <w:lang w:val="fr-CH"/>
         </w:rPr>
         <w:t>délais</w:t>
       </w:r>
+      <w:proofErr w:type="gramEnd"/>
     </w:p>
     <w:p>
       <w:pPr>
@@ -6343,12 +6426,14 @@
           <w:lang w:val="fr-CH"/>
         </w:rPr>
       </w:pPr>
+      <w:proofErr w:type="gramStart"/>
       <w:r>
         <w:rPr>
           <w:lang w:val="fr-CH"/>
         </w:rPr>
         <w:t>jalons</w:t>
       </w:r>
+      <w:proofErr w:type="gramEnd"/>
     </w:p>
     <w:p>
       <w:pPr>
@@ -6357,12 +6442,14 @@
           <w:lang w:val="fr-CH"/>
         </w:rPr>
       </w:pPr>
+      <w:proofErr w:type="gramStart"/>
       <w:r>
         <w:rPr>
           <w:lang w:val="fr-CH"/>
         </w:rPr>
         <w:t>méthode</w:t>
       </w:r>
+      <w:proofErr w:type="gramEnd"/>
     </w:p>
     <w:p>
       <w:pPr>
@@ -6371,12 +6458,14 @@
           <w:lang w:val="fr-CH"/>
         </w:rPr>
       </w:pPr>
+      <w:proofErr w:type="gramStart"/>
       <w:r>
         <w:rPr>
           <w:lang w:val="fr-CH"/>
         </w:rPr>
         <w:t>communication</w:t>
       </w:r>
+      <w:proofErr w:type="gramEnd"/>
     </w:p>
     <w:p>
       <w:pPr>
@@ -7223,7 +7312,21 @@
               <w:rPr>
                 <w:lang w:val="fr-CH"/>
               </w:rPr>
-              <w:t>* Pondération: N = nécessaire / R = recommandé / O = optionnel</w:t>
+              <w:t xml:space="preserve">* </w:t>
+            </w:r>
+            <w:proofErr w:type="gramStart"/>
+            <w:r>
+              <w:rPr>
+                <w:lang w:val="fr-CH"/>
+              </w:rPr>
+              <w:t>Pondération:</w:t>
+            </w:r>
+            <w:proofErr w:type="gramEnd"/>
+            <w:r>
+              <w:rPr>
+                <w:lang w:val="fr-CH"/>
+              </w:rPr>
+              <w:t xml:space="preserve"> N = nécessaire / R = recommandé / O = optionnel</w:t>
             </w:r>
           </w:p>
         </w:tc>
@@ -7362,7 +7465,21 @@
         <w:rPr>
           <w:lang w:val="fr-CH"/>
         </w:rPr>
-        <w:t>Anciennement un vidéoclub, MovieToGo a fermé son dernier magasin il y a quelque mois et souhaite aujourd’hui, sous la nouvelle direction de se relancer dans la vente et location de films mais en ligne cette fois ci.</w:t>
+        <w:t xml:space="preserve">Anciennement un vidéoclub, </w:t>
+      </w:r>
+      <w:proofErr w:type="spellStart"/>
+      <w:r>
+        <w:rPr>
+          <w:lang w:val="fr-CH"/>
+        </w:rPr>
+        <w:t>MovieToGo</w:t>
+      </w:r>
+      <w:proofErr w:type="spellEnd"/>
+      <w:r>
+        <w:rPr>
+          <w:lang w:val="fr-CH"/>
+        </w:rPr>
+        <w:t xml:space="preserve"> a fermé son dernier magasin il y a quelque mois et souhaite aujourd’hui, sous la nouvelle direction de se relancer dans la vente et location de films mais en ligne cette fois ci.</w:t>
       </w:r>
     </w:p>
     <w:p>
@@ -10064,7 +10181,21 @@
                 <w:lang w:val="fr-CH"/>
               </w:rPr>
               <w:tab/>
-              <w:t xml:space="preserve">Type = type d’exigence: O = organisation, F = fonction, Q = qualité, S = sécurité, M = migration, </w:t>
+              <w:t xml:space="preserve">Type = type </w:t>
+            </w:r>
+            <w:proofErr w:type="gramStart"/>
+            <w:r>
+              <w:rPr>
+                <w:lang w:val="fr-CH"/>
+              </w:rPr>
+              <w:t>d’exigence:</w:t>
+            </w:r>
+            <w:proofErr w:type="gramEnd"/>
+            <w:r>
+              <w:rPr>
+                <w:lang w:val="fr-CH"/>
+              </w:rPr>
+              <w:t xml:space="preserve"> O = organisation, F = fonction, Q = qualité, S = sécurité, M = migration, </w:t>
             </w:r>
             <w:r>
               <w:rPr>
@@ -10096,7 +10227,20 @@
                 <w:lang w:val="fr-CH"/>
               </w:rPr>
               <w:tab/>
-              <w:t>Importance: 5 = doit absolument être réalisé, 4 = très important, 3 = important, 2 = normal, 1 = peu important</w:t>
+            </w:r>
+            <w:proofErr w:type="gramStart"/>
+            <w:r>
+              <w:rPr>
+                <w:lang w:val="fr-CH"/>
+              </w:rPr>
+              <w:t>Importance:</w:t>
+            </w:r>
+            <w:proofErr w:type="gramEnd"/>
+            <w:r>
+              <w:rPr>
+                <w:lang w:val="fr-CH"/>
+              </w:rPr>
+              <w:t xml:space="preserve"> 5 = doit absolument être réalisé, 4 = très important, 3 = important, 2 = normal, 1 = peu important</w:t>
             </w:r>
           </w:p>
           <w:p>
@@ -10123,7 +10267,20 @@
                 <w:lang w:val="fr-CH"/>
               </w:rPr>
               <w:tab/>
-              <w:t>Urgence: 5 = doit être réalisé immédiatement, 4 = très urgent, 3 = urgent, 2 = normal, 1 = pas urgent</w:t>
+            </w:r>
+            <w:proofErr w:type="gramStart"/>
+            <w:r>
+              <w:rPr>
+                <w:lang w:val="fr-CH"/>
+              </w:rPr>
+              <w:t>Urgence:</w:t>
+            </w:r>
+            <w:proofErr w:type="gramEnd"/>
+            <w:r>
+              <w:rPr>
+                <w:lang w:val="fr-CH"/>
+              </w:rPr>
+              <w:t xml:space="preserve"> 5 = doit être réalisé immédiatement, 4 = très urgent, 3 = urgent, 2 = normal, 1 = pas urgent</w:t>
             </w:r>
           </w:p>
         </w:tc>
@@ -10176,10 +10333,20 @@
       <w:bookmarkEnd w:id="100"/>
       <w:bookmarkEnd w:id="101"/>
       <w:bookmarkEnd w:id="102"/>
-      <w:r>
-        <w:t>Exigences générales</w:t>
+      <w:proofErr w:type="spellStart"/>
+      <w:r>
+        <w:t>Exigences</w:t>
+      </w:r>
+      <w:proofErr w:type="spellEnd"/>
+      <w:r>
+        <w:t xml:space="preserve"> </w:t>
+      </w:r>
+      <w:proofErr w:type="spellStart"/>
+      <w:r>
+        <w:t>générales</w:t>
       </w:r>
       <w:bookmarkEnd w:id="103"/>
+      <w:proofErr w:type="spellEnd"/>
     </w:p>
     <w:p>
       <w:pPr>
@@ -10361,7 +10528,25 @@
                 <w:iCs w:val="0"/>
                 <w:lang w:val="fr-CH"/>
               </w:rPr>
-              <w:t>Utilisation de la technologie Web ASP.NET Core 3.1 et d’une API créer sur mesure pour l’application</w:t>
+              <w:t xml:space="preserve">Utilisation de la technologie Web ASP.NET </w:t>
+            </w:r>
+            <w:proofErr w:type="spellStart"/>
+            <w:r>
+              <w:rPr>
+                <w:i w:val="0"/>
+                <w:iCs w:val="0"/>
+                <w:lang w:val="fr-CH"/>
+              </w:rPr>
+              <w:t>Core</w:t>
+            </w:r>
+            <w:proofErr w:type="spellEnd"/>
+            <w:r>
+              <w:rPr>
+                <w:i w:val="0"/>
+                <w:iCs w:val="0"/>
+                <w:lang w:val="fr-CH"/>
+              </w:rPr>
+              <w:t xml:space="preserve"> 3.1 et d’une API créer sur mesure pour l’application</w:t>
             </w:r>
           </w:p>
         </w:tc>
@@ -10671,7 +10856,21 @@
         <w:rPr>
           <w:lang w:val="fr-CH"/>
         </w:rPr>
-        <w:t>Développement d’une application web à l’aide de la technologie ASP.NET Core et création d’une API qui répond aux besoins de notre application, gestion de la base de données (Filtres, utilisateurs, gestion des films etc…).</w:t>
+        <w:t xml:space="preserve">Développement d’une application web à l’aide de la technologie ASP.NET </w:t>
+      </w:r>
+      <w:proofErr w:type="spellStart"/>
+      <w:r>
+        <w:rPr>
+          <w:lang w:val="fr-CH"/>
+        </w:rPr>
+        <w:t>Core</w:t>
+      </w:r>
+      <w:proofErr w:type="spellEnd"/>
+      <w:r>
+        <w:rPr>
+          <w:lang w:val="fr-CH"/>
+        </w:rPr>
+        <w:t xml:space="preserve"> et création d’une API qui répond aux besoins de notre application, gestion de la base de données (Filtres, utilisateurs, gestion des films etc…).</w:t>
       </w:r>
     </w:p>
     <w:p>
@@ -11655,7 +11854,21 @@
         <w:rPr>
           <w:lang w:val="fr-CH"/>
         </w:rPr>
-        <w:t xml:space="preserve"> accès bdd sécurisé.</w:t>
+        <w:t xml:space="preserve"> accès </w:t>
+      </w:r>
+      <w:proofErr w:type="spellStart"/>
+      <w:r>
+        <w:rPr>
+          <w:lang w:val="fr-CH"/>
+        </w:rPr>
+        <w:t>bdd</w:t>
+      </w:r>
+      <w:proofErr w:type="spellEnd"/>
+      <w:r>
+        <w:rPr>
+          <w:lang w:val="fr-CH"/>
+        </w:rPr>
+        <w:t xml:space="preserve"> sécurisé.</w:t>
       </w:r>
     </w:p>
     <w:p>
@@ -12151,8 +12364,6 @@
         </w:rPr>
         <w:t xml:space="preserve">application </w:t>
       </w:r>
-      <w:bookmarkStart w:id="155" w:name="_GoBack"/>
-      <w:bookmarkEnd w:id="155"/>
       <w:r>
         <w:rPr>
           <w:lang w:val="fr-CH"/>
@@ -12189,10 +12400,10 @@
           <w:lang w:val="fr-CH"/>
         </w:rPr>
       </w:pPr>
-      <w:bookmarkStart w:id="156" w:name="_Toc493855102"/>
-      <w:bookmarkStart w:id="157" w:name="_Toc528003895"/>
-      <w:bookmarkStart w:id="158" w:name="_Toc529897075"/>
-      <w:bookmarkStart w:id="159" w:name="_Toc35874130"/>
+      <w:bookmarkStart w:id="155" w:name="_Toc493855102"/>
+      <w:bookmarkStart w:id="156" w:name="_Toc528003895"/>
+      <w:bookmarkStart w:id="157" w:name="_Toc529897075"/>
+      <w:bookmarkStart w:id="158" w:name="_Toc35874130"/>
       <w:r>
         <w:rPr>
           <w:lang w:val="fr-CH"/>
@@ -12200,10 +12411,10 @@
         <w:lastRenderedPageBreak/>
         <w:t>Analyse et évaluation des variantes</w:t>
       </w:r>
+      <w:bookmarkEnd w:id="155"/>
       <w:bookmarkEnd w:id="156"/>
       <w:bookmarkEnd w:id="157"/>
       <w:bookmarkEnd w:id="158"/>
-      <w:bookmarkEnd w:id="159"/>
     </w:p>
     <w:p>
       <w:pPr>
@@ -12216,14 +12427,14 @@
           <w:lang w:val="fr-CH"/>
         </w:rPr>
       </w:pPr>
-      <w:bookmarkStart w:id="160" w:name="_Toc35874131"/>
+      <w:bookmarkStart w:id="159" w:name="_Toc35874131"/>
       <w:r>
         <w:rPr>
           <w:lang w:val="fr-CH"/>
         </w:rPr>
         <w:t>Atteinte des objectifs</w:t>
       </w:r>
-      <w:bookmarkEnd w:id="160"/>
+      <w:bookmarkEnd w:id="159"/>
     </w:p>
     <w:p>
       <w:pPr>
@@ -13580,7 +13791,21 @@
               <w:rPr>
                 <w:lang w:val="fr-CH"/>
               </w:rPr>
-              <w:t>* Pondération: N = nécessaire / R = recommandé / O = optionnel</w:t>
+              <w:t xml:space="preserve">* </w:t>
+            </w:r>
+            <w:proofErr w:type="gramStart"/>
+            <w:r>
+              <w:rPr>
+                <w:lang w:val="fr-CH"/>
+              </w:rPr>
+              <w:t>Pondération:</w:t>
+            </w:r>
+            <w:proofErr w:type="gramEnd"/>
+            <w:r>
+              <w:rPr>
+                <w:lang w:val="fr-CH"/>
+              </w:rPr>
+              <w:t xml:space="preserve"> N = nécessaire / R = recommandé / O = optionnel</w:t>
             </w:r>
           </w:p>
         </w:tc>
@@ -13593,10 +13818,10 @@
           <w:lang w:val="fr-CH"/>
         </w:rPr>
       </w:pPr>
-      <w:bookmarkStart w:id="161" w:name="_Toc493855126"/>
-      <w:bookmarkStart w:id="162" w:name="_Toc528003915"/>
-      <w:bookmarkStart w:id="163" w:name="_Toc529897096"/>
-      <w:bookmarkStart w:id="164" w:name="_Toc35874151"/>
+      <w:bookmarkStart w:id="160" w:name="_Toc493855126"/>
+      <w:bookmarkStart w:id="161" w:name="_Toc528003915"/>
+      <w:bookmarkStart w:id="162" w:name="_Toc529897096"/>
+      <w:bookmarkStart w:id="163" w:name="_Toc35874151"/>
       <w:r>
         <w:rPr>
           <w:lang w:val="fr-CH"/>
@@ -13650,16 +13875,16 @@
         </w:rPr>
         <w:tab/>
       </w:r>
+      <w:bookmarkEnd w:id="160"/>
       <w:bookmarkEnd w:id="161"/>
       <w:bookmarkEnd w:id="162"/>
+      <w:r>
+        <w:rPr>
+          <w:lang w:val="fr-CH"/>
+        </w:rPr>
+        <w:t>Degré d’atteinte des objectifs</w:t>
+      </w:r>
       <w:bookmarkEnd w:id="163"/>
-      <w:r>
-        <w:rPr>
-          <w:lang w:val="fr-CH"/>
-        </w:rPr>
-        <w:t>Degré d’atteinte des objectifs</w:t>
-      </w:r>
-      <w:bookmarkEnd w:id="164"/>
     </w:p>
     <w:p>
       <w:pPr>
@@ -13672,14 +13897,14 @@
           <w:lang w:val="fr-CH"/>
         </w:rPr>
       </w:pPr>
-      <w:bookmarkStart w:id="165" w:name="_Toc35874132"/>
+      <w:bookmarkStart w:id="164" w:name="_Toc35874132"/>
       <w:r>
         <w:rPr>
           <w:lang w:val="fr-CH"/>
         </w:rPr>
         <w:t>Respect des exigences</w:t>
       </w:r>
-      <w:bookmarkEnd w:id="165"/>
+      <w:bookmarkEnd w:id="164"/>
     </w:p>
     <w:p>
       <w:pPr>
@@ -15438,7 +15663,7 @@
               <w:rPr>
                 <w:lang w:val="fr-CH"/>
               </w:rPr>
-              <w:t>Non</w:t>
+              <w:t xml:space="preserve">Oui </w:t>
             </w:r>
           </w:p>
         </w:tc>
@@ -15912,7 +16137,7 @@
               <w:rPr>
                 <w:lang w:val="fr-CH"/>
               </w:rPr>
-              <w:t>Non</w:t>
+              <w:t xml:space="preserve">Oui </w:t>
             </w:r>
           </w:p>
         </w:tc>
@@ -15944,7 +16169,21 @@
               <w:rPr>
                 <w:lang w:val="fr-CH"/>
               </w:rPr>
-              <w:t>* Importance: 5 = doit absolument être réalisé, 4 = très important, 3 = important, 2 = normal, 1 = peu important</w:t>
+              <w:t xml:space="preserve">* </w:t>
+            </w:r>
+            <w:proofErr w:type="gramStart"/>
+            <w:r>
+              <w:rPr>
+                <w:lang w:val="fr-CH"/>
+              </w:rPr>
+              <w:t>Importance:</w:t>
+            </w:r>
+            <w:proofErr w:type="gramEnd"/>
+            <w:r>
+              <w:rPr>
+                <w:lang w:val="fr-CH"/>
+              </w:rPr>
+              <w:t xml:space="preserve"> 5 = doit absolument être réalisé, 4 = très important, 3 = important, 2 = normal, 1 = peu important</w:t>
             </w:r>
           </w:p>
         </w:tc>
@@ -15957,15 +16196,23 @@
           <w:lang w:val="fr-CH"/>
         </w:rPr>
       </w:pPr>
-      <w:bookmarkStart w:id="166" w:name="_Toc493855127"/>
-      <w:bookmarkStart w:id="167" w:name="_Toc528003916"/>
-      <w:bookmarkStart w:id="168" w:name="_Toc529897097"/>
-      <w:bookmarkStart w:id="169" w:name="_Toc35874152"/>
-      <w:r>
-        <w:rPr>
-          <w:lang w:val="fr-CH"/>
-        </w:rPr>
-        <w:t xml:space="preserve">Tableau </w:t>
+      <w:bookmarkStart w:id="165" w:name="_Toc493855127"/>
+      <w:bookmarkStart w:id="166" w:name="_Toc528003916"/>
+      <w:bookmarkStart w:id="167" w:name="_Toc529897097"/>
+      <w:bookmarkStart w:id="168" w:name="_Toc35874152"/>
+      <w:r>
+        <w:rPr>
+          <w:lang w:val="fr-CH"/>
+        </w:rPr>
+        <w:t>Tablea</w:t>
+      </w:r>
+      <w:bookmarkStart w:id="169" w:name="_GoBack"/>
+      <w:bookmarkEnd w:id="169"/>
+      <w:r>
+        <w:rPr>
+          <w:lang w:val="fr-CH"/>
+        </w:rPr>
+        <w:t xml:space="preserve">u </w:t>
       </w:r>
       <w:r>
         <w:rPr>
@@ -16014,16 +16261,16 @@
         </w:rPr>
         <w:tab/>
       </w:r>
+      <w:bookmarkEnd w:id="165"/>
       <w:bookmarkEnd w:id="166"/>
       <w:bookmarkEnd w:id="167"/>
+      <w:r>
+        <w:rPr>
+          <w:lang w:val="fr-CH"/>
+        </w:rPr>
+        <w:t>Respect des exigences</w:t>
+      </w:r>
       <w:bookmarkEnd w:id="168"/>
-      <w:r>
-        <w:rPr>
-          <w:lang w:val="fr-CH"/>
-        </w:rPr>
-        <w:t>Respect des exigences</w:t>
-      </w:r>
-      <w:bookmarkEnd w:id="169"/>
     </w:p>
     <w:p>
       <w:pPr>
@@ -16941,11 +17188,19 @@
                 <w:lang w:val="fr-CH"/>
               </w:rPr>
             </w:pPr>
-            <w:r>
-              <w:rPr>
-                <w:lang w:val="fr-CH"/>
-              </w:rPr>
-              <w:t>Écocompatibilité négative</w:t>
+            <w:proofErr w:type="spellStart"/>
+            <w:r>
+              <w:rPr>
+                <w:lang w:val="fr-CH"/>
+              </w:rPr>
+              <w:t>Écocompatibilité</w:t>
+            </w:r>
+            <w:proofErr w:type="spellEnd"/>
+            <w:r>
+              <w:rPr>
+                <w:lang w:val="fr-CH"/>
+              </w:rPr>
+              <w:t xml:space="preserve"> négative</w:t>
             </w:r>
           </w:p>
         </w:tc>
@@ -17008,11 +17263,19 @@
                 <w:lang w:val="fr-CH"/>
               </w:rPr>
             </w:pPr>
-            <w:r>
-              <w:rPr>
-                <w:lang w:val="fr-CH"/>
-              </w:rPr>
-              <w:t>Écocompatibilité partielle</w:t>
+            <w:proofErr w:type="spellStart"/>
+            <w:r>
+              <w:rPr>
+                <w:lang w:val="fr-CH"/>
+              </w:rPr>
+              <w:t>Écocompatibilité</w:t>
+            </w:r>
+            <w:proofErr w:type="spellEnd"/>
+            <w:r>
+              <w:rPr>
+                <w:lang w:val="fr-CH"/>
+              </w:rPr>
+              <w:t xml:space="preserve"> partielle</w:t>
             </w:r>
           </w:p>
         </w:tc>
@@ -17093,8 +17356,16 @@
               <w:rPr>
                 <w:lang w:val="fr-CH"/>
               </w:rPr>
-              <w:t>Forte écocompatibilité</w:t>
-            </w:r>
+              <w:t xml:space="preserve">Forte </w:t>
+            </w:r>
+            <w:proofErr w:type="spellStart"/>
+            <w:r>
+              <w:rPr>
+                <w:lang w:val="fr-CH"/>
+              </w:rPr>
+              <w:t>écocompatibilité</w:t>
+            </w:r>
+            <w:proofErr w:type="spellEnd"/>
           </w:p>
         </w:tc>
       </w:tr>
@@ -17335,10 +17606,20 @@
       <w:bookmarkEnd w:id="171"/>
       <w:bookmarkEnd w:id="172"/>
       <w:bookmarkEnd w:id="173"/>
-      <w:r>
-        <w:t>Autres critères</w:t>
+      <w:proofErr w:type="spellStart"/>
+      <w:r>
+        <w:t>Autres</w:t>
+      </w:r>
+      <w:proofErr w:type="spellEnd"/>
+      <w:r>
+        <w:t xml:space="preserve"> </w:t>
+      </w:r>
+      <w:proofErr w:type="spellStart"/>
+      <w:r>
+        <w:t>critères</w:t>
       </w:r>
       <w:bookmarkEnd w:id="174"/>
+      <w:proofErr w:type="spellEnd"/>
     </w:p>
     <w:p>
       <w:pPr>
@@ -17351,8 +17632,16 @@
         <w:rPr>
           <w:lang w:val="fr-CH"/>
         </w:rPr>
-        <w:t>Présentation possible des évaluations:</w:t>
-      </w:r>
+        <w:t xml:space="preserve">Présentation possible des </w:t>
+      </w:r>
+      <w:proofErr w:type="gramStart"/>
+      <w:r>
+        <w:rPr>
+          <w:lang w:val="fr-CH"/>
+        </w:rPr>
+        <w:t>évaluations:</w:t>
+      </w:r>
+      <w:proofErr w:type="gramEnd"/>
     </w:p>
     <w:p>
       <w:pPr>
@@ -17654,7 +17943,21 @@
               <w:rPr>
                 <w:lang w:val="fr-CH"/>
               </w:rPr>
-              <w:t>La méthode de gestion de projets et de programmes HERMES 5 est une norme eCH.</w:t>
+              <w:t xml:space="preserve">La méthode de gestion de projets et de programmes HERMES 5 est une norme </w:t>
+            </w:r>
+            <w:proofErr w:type="spellStart"/>
+            <w:r>
+              <w:rPr>
+                <w:lang w:val="fr-CH"/>
+              </w:rPr>
+              <w:t>eCH</w:t>
+            </w:r>
+            <w:proofErr w:type="spellEnd"/>
+            <w:r>
+              <w:rPr>
+                <w:lang w:val="fr-CH"/>
+              </w:rPr>
+              <w:t>.</w:t>
             </w:r>
           </w:p>
         </w:tc>
@@ -23034,27 +23337,14 @@
               <w:szCs w:val="18"/>
             </w:rPr>
           </w:pPr>
-          <w:r>
-            <w:fldChar w:fldCharType="begin"/>
-          </w:r>
-          <w:r>
-            <w:instrText xml:space="preserve"> FILENAME \* LOWER \* MERGEFORMAT </w:instrText>
-          </w:r>
-          <w:r>
-            <w:fldChar w:fldCharType="separate"/>
-          </w:r>
-          <w:r>
-            <w:rPr>
-              <w:noProof/>
-            </w:rPr>
-            <w:t>document2</w:t>
-          </w:r>
-          <w:r>
-            <w:rPr>
-              <w:noProof/>
-            </w:rPr>
-            <w:fldChar w:fldCharType="end"/>
-          </w:r>
+          <w:fldSimple w:instr=" FILENAME \* LOWER \* MERGEFORMAT ">
+            <w:r>
+              <w:rPr>
+                <w:noProof/>
+              </w:rPr>
+              <w:t>document2</w:t>
+            </w:r>
+          </w:fldSimple>
         </w:p>
       </w:tc>
     </w:tr>
@@ -23470,9 +23760,11 @@
           <w:pPr>
             <w:pStyle w:val="KopfzeileFett"/>
           </w:pPr>
+          <w:proofErr w:type="spellStart"/>
           <w:r>
             <w:t>MovieToGo</w:t>
           </w:r>
+          <w:proofErr w:type="spellEnd"/>
         </w:p>
         <w:p>
           <w:pPr>
@@ -27333,7 +27625,7 @@
     </w:rPrDefault>
     <w:pPrDefault/>
   </w:docDefaults>
-  <w:latentStyles w:defLockedState="0" w:defUIPriority="99" w:defSemiHidden="0" w:defUnhideWhenUsed="0" w:defQFormat="0" w:count="377">
+  <w:latentStyles w:defLockedState="0" w:defUIPriority="99" w:defSemiHidden="0" w:defUnhideWhenUsed="0" w:defQFormat="0" w:count="376">
     <w:lsdException w:name="Normal" w:uiPriority="0"/>
     <w:lsdException w:name="heading 1" w:uiPriority="0" w:qFormat="1"/>
     <w:lsdException w:name="heading 2" w:semiHidden="1" w:uiPriority="0" w:unhideWhenUsed="1" w:qFormat="1"/>
@@ -27710,7 +28002,6 @@
     <w:lsdException w:name="Hashtag" w:semiHidden="1" w:unhideWhenUsed="1"/>
     <w:lsdException w:name="Unresolved Mention" w:semiHidden="1" w:unhideWhenUsed="1"/>
     <w:lsdException w:name="Smart Link" w:semiHidden="1" w:unhideWhenUsed="1"/>
-    <w:lsdException w:name="Smart Link Error" w:semiHidden="1" w:unhideWhenUsed="1"/>
   </w:latentStyles>
   <w:style w:type="paragraph" w:default="1" w:styleId="Normal">
     <w:name w:val="Normal"/>
@@ -29495,7 +29786,7 @@
     <w:sig w:usb0="E0002EFF" w:usb1="C000785B" w:usb2="00000009" w:usb3="00000000" w:csb0="000001FF" w:csb1="00000000"/>
   </w:font>
   <w:font w:name="Helvetica">
-    <w:panose1 w:val="020B0504020202020204"/>
+    <w:panose1 w:val="020B0604020202020204"/>
     <w:charset w:val="00"/>
     <w:family w:val="swiss"/>
     <w:pitch w:val="variable"/>
@@ -29506,7 +29797,7 @@
     <w:charset w:val="00"/>
     <w:family w:val="swiss"/>
     <w:pitch w:val="variable"/>
-    <w:sig w:usb0="E0002EFF" w:usb1="C000247B" w:usb2="00000009" w:usb3="00000000" w:csb0="000001FF" w:csb1="00000000"/>
+    <w:sig w:usb0="E4002EFF" w:usb1="C000247B" w:usb2="00000009" w:usb3="00000000" w:csb0="000001FF" w:csb1="00000000"/>
   </w:font>
   <w:font w:name="Monotype Sorts">
     <w:altName w:val="BR-OCRB"/>
@@ -29520,7 +29811,7 @@
     <w:charset w:val="00"/>
     <w:family w:val="swiss"/>
     <w:pitch w:val="variable"/>
-    <w:sig w:usb0="E0002AFF" w:usb1="C000247B" w:usb2="00000009" w:usb3="00000000" w:csb0="000001FF" w:csb1="00000000"/>
+    <w:sig w:usb0="E4002EFF" w:usb1="C000247B" w:usb2="00000009" w:usb3="00000000" w:csb0="000001FF" w:csb1="00000000"/>
   </w:font>
   <w:font w:name="PMingLiU">
     <w:altName w:val="新細明體"/>
@@ -29573,6 +29864,7 @@
     <w:rsidRoot w:val="0059150D"/>
     <w:rsid w:val="000038F4"/>
     <w:rsid w:val="00137AD6"/>
+    <w:rsid w:val="00140365"/>
     <w:rsid w:val="00284F89"/>
     <w:rsid w:val="002C5E17"/>
     <w:rsid w:val="0059150D"/>
@@ -29600,7 +29892,7 @@
   </m:mathPr>
   <w:themeFontLang w:val="fr-CH"/>
   <w:clrSchemeMapping w:bg1="light1" w:t1="dark1" w:bg2="light2" w:t2="dark2" w:accent1="accent1" w:accent2="accent2" w:accent3="accent3" w:accent4="accent4" w:accent5="accent5" w:accent6="accent6" w:hyperlink="hyperlink" w:followedHyperlink="followedHyperlink"/>
-  <w:decimalSymbol w:val="."/>
+  <w:decimalSymbol w:val=","/>
   <w:listSeparator w:val=";"/>
   <w15:chartTrackingRefBased/>
 </w:settings>
@@ -29623,7 +29915,7 @@
       </w:pPr>
     </w:pPrDefault>
   </w:docDefaults>
-  <w:latentStyles w:defLockedState="0" w:defUIPriority="99" w:defSemiHidden="0" w:defUnhideWhenUsed="0" w:defQFormat="0" w:count="377">
+  <w:latentStyles w:defLockedState="0" w:defUIPriority="99" w:defSemiHidden="0" w:defUnhideWhenUsed="0" w:defQFormat="0" w:count="376">
     <w:lsdException w:name="Normal" w:uiPriority="0" w:qFormat="1"/>
     <w:lsdException w:name="heading 1" w:uiPriority="9" w:qFormat="1"/>
     <w:lsdException w:name="heading 2" w:semiHidden="1" w:uiPriority="9" w:unhideWhenUsed="1" w:qFormat="1"/>
@@ -30000,7 +30292,6 @@
     <w:lsdException w:name="Hashtag" w:semiHidden="1" w:unhideWhenUsed="1"/>
     <w:lsdException w:name="Unresolved Mention" w:semiHidden="1" w:unhideWhenUsed="1"/>
     <w:lsdException w:name="Smart Link" w:semiHidden="1" w:unhideWhenUsed="1"/>
-    <w:lsdException w:name="Smart Link Error" w:semiHidden="1" w:unhideWhenUsed="1"/>
   </w:latentStyles>
   <w:style w:type="paragraph" w:default="1" w:styleId="Normal">
     <w:name w:val="Normal"/>
@@ -30324,7 +30615,7 @@
 </file>
 
 <file path=customXml/itemProps1.xml><?xml version="1.0" encoding="utf-8"?>
-<ds:datastoreItem xmlns:ds="http://schemas.openxmlformats.org/officeDocument/2006/customXml" ds:itemID="{3F802FC6-DBD3-43E3-BEDF-317B6F8D2064}">
+<ds:datastoreItem xmlns:ds="http://schemas.openxmlformats.org/officeDocument/2006/customXml" ds:itemID="{AC98C1E9-08BA-4AC2-B661-0EE880E5BF2E}">
   <ds:schemaRefs>
     <ds:schemaRef ds:uri="http://schemas.openxmlformats.org/officeDocument/2006/bibliography"/>
   </ds:schemaRefs>

</xml_diff>